<commit_message>
V2.0: se incluye para dummiess
</commit_message>
<xml_diff>
--- a/CONVOCATORIA DEVNET.docx
+++ b/CONVOCATORIA DEVNET.docx
@@ -655,6 +655,29 @@
             </w:r>
             <w:proofErr w:type="spellEnd"/>
           </w:p>
+          <w:p>
+            <w:pPr>
+              <w:spacing w:after="0" w:line="240" w:lineRule="auto"/>
+              <w:jc w:val="both"/>
+              <w:rPr>
+                <w:rFonts w:asciiTheme="majorHAnsi" w:hAnsiTheme="majorHAnsi" w:cstheme="majorHAnsi"/>
+                <w:b/>
+                <w:color w:val="000000" w:themeColor="text1"/>
+                <w:highlight w:val="yellow"/>
+                <w:lang w:bidi="es-ES"/>
+              </w:rPr>
+            </w:pPr>
+            <w:r>
+              <w:rPr>
+                <w:rFonts w:asciiTheme="majorHAnsi" w:hAnsiTheme="majorHAnsi" w:cstheme="majorHAnsi"/>
+                <w:b/>
+                <w:color w:val="000000" w:themeColor="text1"/>
+                <w:highlight w:val="yellow"/>
+                <w:lang w:bidi="es-ES"/>
+              </w:rPr>
+              <w:t>Adicional para principiantes</w:t>
+            </w:r>
+          </w:p>
         </w:tc>
       </w:tr>
     </w:tbl>
@@ -751,7 +774,18 @@
           <w:sz w:val="22"/>
           <w:szCs w:val="22"/>
         </w:rPr>
-        <w:t>El Plan de Gobierno 2022–2026 “COLOMBIA POTENCIA MUNDIAL DE LA VIDA” promueve el uso estratégico de la tecnología como motor para la transformación digital del país, con el fin de impulsar la competitividad, modernizar la infraestructura tecnológica y cerrar brechas en conectividad y acceso al conocimiento.</w:t>
+        <w:t xml:space="preserve">El Plan de Gobierno 2022–2026 “COLOMBIA POTENCIA MUNDIAL DE LA </w:t>
+      </w:r>
+      <w:bookmarkStart w:id="1" w:name="_GoBack"/>
+      <w:bookmarkEnd w:id="1"/>
+      <w:r>
+        <w:rPr>
+          <w:rFonts w:asciiTheme="majorHAnsi" w:hAnsiTheme="majorHAnsi" w:cstheme="majorHAnsi"/>
+          <w:color w:val="000000" w:themeColor="text1"/>
+          <w:sz w:val="22"/>
+          <w:szCs w:val="22"/>
+        </w:rPr>
+        <w:t>VIDA” promueve el uso estratégico de la tecnología como motor para la transformación digital del país, con el fin de impulsar la competitividad, modernizar la infraestructura tecnológica y cerrar brechas en conectividad y acceso al conocimiento.</w:t>
       </w:r>
     </w:p>
     <w:p>
@@ -765,72 +799,27 @@
           <w:szCs w:val="22"/>
         </w:rPr>
       </w:pPr>
-      <w:r>
-        <w:rPr>
-          <w:rFonts w:asciiTheme="majorHAnsi" w:hAnsiTheme="majorHAnsi" w:cstheme="majorHAnsi"/>
-          <w:noProof/>
+    </w:p>
+    <w:p>
+      <w:pPr>
+        <w:pStyle w:val="NormalWeb"/>
+        <w:jc w:val="both"/>
+        <w:rPr>
+          <w:rFonts w:asciiTheme="majorHAnsi" w:hAnsiTheme="majorHAnsi" w:cstheme="majorHAnsi"/>
           <w:color w:val="000000" w:themeColor="text1"/>
           <w:sz w:val="22"/>
           <w:szCs w:val="22"/>
-          <w:shd w:val="clear" w:color="auto" w:fill="E36C0A" w:themeFill="accent6" w:themeFillShade="BF"/>
-        </w:rPr>
-        <w:lastRenderedPageBreak/>
-        <w:drawing>
-          <wp:inline distT="0" distB="0" distL="0" distR="0" wp14:anchorId="07A9A438" wp14:editId="00BFF245">
-            <wp:extent cx="5096586" cy="2133898"/>
-            <wp:effectExtent l="228600" t="228600" r="218440" b="228600"/>
-            <wp:docPr id="1" name="Imagen 1"/>
-            <wp:cNvGraphicFramePr>
-              <a:graphicFrameLocks xmlns:a="http://schemas.openxmlformats.org/drawingml/2006/main" noChangeAspect="1"/>
-            </wp:cNvGraphicFramePr>
-            <a:graphic xmlns:a="http://schemas.openxmlformats.org/drawingml/2006/main">
-              <a:graphicData uri="http://schemas.openxmlformats.org/drawingml/2006/picture">
-                <pic:pic xmlns:pic="http://schemas.openxmlformats.org/drawingml/2006/picture">
-                  <pic:nvPicPr>
-                    <pic:cNvPr id="1" name="3D840CB.tmp"/>
-                    <pic:cNvPicPr/>
-                  </pic:nvPicPr>
-                  <pic:blipFill>
-                    <a:blip r:embed="rId8">
-                      <a:extLst>
-                        <a:ext uri="{28A0092B-C50C-407E-A947-70E740481C1C}">
-                          <a14:useLocalDpi xmlns:a14="http://schemas.microsoft.com/office/drawing/2010/main" val="0"/>
-                        </a:ext>
-                      </a:extLst>
-                    </a:blip>
-                    <a:stretch>
-                      <a:fillRect/>
-                    </a:stretch>
-                  </pic:blipFill>
-                  <pic:spPr>
-                    <a:xfrm>
-                      <a:off x="0" y="0"/>
-                      <a:ext cx="5096586" cy="2133898"/>
-                    </a:xfrm>
-                    <a:prstGeom prst="rect">
-                      <a:avLst/>
-                    </a:prstGeom>
-                    <a:ln w="228600" cap="sq" cmpd="thickThin">
-                      <a:solidFill>
-                        <a:srgbClr val="000000"/>
-                      </a:solidFill>
-                      <a:prstDash val="solid"/>
-                      <a:miter lim="800000"/>
-                    </a:ln>
-                    <a:effectLst>
-                      <a:innerShdw blurRad="76200">
-                        <a:srgbClr val="000000"/>
-                      </a:innerShdw>
-                    </a:effectLst>
-                  </pic:spPr>
-                </pic:pic>
-              </a:graphicData>
-            </a:graphic>
-          </wp:inline>
-        </w:drawing>
-      </w:r>
-      <w:bookmarkStart w:id="1" w:name="_GoBack"/>
-      <w:bookmarkEnd w:id="1"/>
+        </w:rPr>
+      </w:pPr>
+      <w:r>
+        <w:rPr>
+          <w:rFonts w:asciiTheme="majorHAnsi" w:hAnsiTheme="majorHAnsi" w:cstheme="majorHAnsi"/>
+          <w:color w:val="000000" w:themeColor="text1"/>
+          <w:sz w:val="22"/>
+          <w:szCs w:val="22"/>
+        </w:rPr>
+        <w:t>Uno de los pilares clave para lograr esta transformación es contar con una fuerza laboral capacitada en tecnologías emergentes, entre ellas la automatización de redes y la programabilidad de infraestructuras digitales, aspectos esenciales para la operación eficiente y segura de los servicios digitales del siglo XXI.</w:t>
+      </w:r>
     </w:p>
     <w:p>
       <w:pPr>
@@ -850,27 +839,7 @@
           <w:sz w:val="22"/>
           <w:szCs w:val="22"/>
         </w:rPr>
-        <w:t>Uno de los pilares clave para lograr esta transformación es contar con una fuerza laboral capacitada en tecnologías emergentes, entre ellas la automatización de redes y la programabilidad de infraestructuras digitales, aspectos esenciales para la operación eficiente y segura de los servicios digitales del siglo XXI.</w:t>
-      </w:r>
-    </w:p>
-    <w:p>
-      <w:pPr>
-        <w:pStyle w:val="NormalWeb"/>
-        <w:jc w:val="both"/>
-        <w:rPr>
-          <w:rFonts w:asciiTheme="majorHAnsi" w:hAnsiTheme="majorHAnsi" w:cstheme="majorHAnsi"/>
-          <w:color w:val="000000" w:themeColor="text1"/>
-          <w:sz w:val="22"/>
-          <w:szCs w:val="22"/>
-        </w:rPr>
-      </w:pPr>
-      <w:r>
-        <w:rPr>
-          <w:rFonts w:asciiTheme="majorHAnsi" w:hAnsiTheme="majorHAnsi" w:cstheme="majorHAnsi"/>
-          <w:color w:val="000000" w:themeColor="text1"/>
-          <w:sz w:val="22"/>
-          <w:szCs w:val="22"/>
-        </w:rPr>
+        <w:lastRenderedPageBreak/>
         <w:t xml:space="preserve">En este contexto, </w:t>
       </w:r>
       <w:proofErr w:type="spellStart"/>
@@ -1118,7 +1087,6 @@
           <w:color w:val="000000"/>
           <w:lang w:eastAsia="es-ES"/>
         </w:rPr>
-        <w:lastRenderedPageBreak/>
         <w:t>Fortalecer las competencias en el desarrollo de software orientado a la automatización de redes, integrando los principios de programación con el conocimiento en diseño, configuración y operación de infraestructuras de red.</w:t>
       </w:r>
     </w:p>
@@ -1951,6 +1919,7 @@
           <w:sz w:val="22"/>
           <w:szCs w:val="22"/>
         </w:rPr>
+        <w:lastRenderedPageBreak/>
         <w:t>Jornada Presencial Sincrónica mediada por TIC</w:t>
       </w:r>
       <w:r>
@@ -2855,7 +2824,6 @@
                 <w:sz w:val="18"/>
                 <w:szCs w:val="18"/>
               </w:rPr>
-              <w:lastRenderedPageBreak/>
               <w:t>Miércoles</w:t>
             </w:r>
             <w:r>
@@ -8409,7 +8377,7 @@
         </w:rPr>
         <w:t xml:space="preserve"> </w:t>
       </w:r>
-      <w:hyperlink r:id="rId9" w:history="1">
+      <w:hyperlink r:id="rId8" w:history="1">
         <w:r>
           <w:rPr>
             <w:rStyle w:val="Hipervnculo"/>
@@ -8433,7 +8401,7 @@
           <w:color w:val="000000" w:themeColor="text1"/>
         </w:rPr>
       </w:pPr>
-      <w:hyperlink r:id="rId10" w:history="1">
+      <w:hyperlink r:id="rId9" w:history="1">
         <w:r>
           <w:rPr>
             <w:rStyle w:val="Hipervnculo"/>
@@ -9035,7 +9003,7 @@
         </w:rPr>
         <w:br/>
       </w:r>
-      <w:hyperlink r:id="rId11" w:history="1">
+      <w:hyperlink r:id="rId10" w:history="1">
         <w:r>
           <w:rPr>
             <w:rStyle w:val="Hipervnculo"/>
@@ -9629,7 +9597,7 @@
               </w:rPr>
               <w:t xml:space="preserve">Proceso de inscripción, envío de la documentación requerida solamente a través del siguiente enlace: </w:t>
             </w:r>
-            <w:hyperlink r:id="rId12" w:history="1">
+            <w:hyperlink r:id="rId11" w:history="1">
               <w:r>
                 <w:rPr>
                   <w:rStyle w:val="Hipervnculo"/>
@@ -10935,7 +10903,7 @@
           <w:color w:val="000000" w:themeColor="text1"/>
         </w:rPr>
       </w:pPr>
-      <w:hyperlink r:id="rId13" w:history="1">
+      <w:hyperlink r:id="rId12" w:history="1">
         <w:r>
           <w:rPr>
             <w:rStyle w:val="Hipervnculo"/>
@@ -11025,7 +10993,7 @@
           <w:szCs w:val="22"/>
         </w:rPr>
       </w:pPr>
-      <w:hyperlink r:id="rId14" w:history="1">
+      <w:hyperlink r:id="rId13" w:history="1">
         <w:r>
           <w:rPr>
             <w:rStyle w:val="Hipervnculo"/>
@@ -11174,7 +11142,7 @@
           <w:color w:val="000000" w:themeColor="text1"/>
         </w:rPr>
       </w:pPr>
-      <w:hyperlink r:id="rId15" w:history="1">
+      <w:hyperlink r:id="rId14" w:history="1">
         <w:r>
           <w:rPr>
             <w:rStyle w:val="Hipervnculo"/>
@@ -11257,7 +11225,7 @@
           <w:color w:val="000000" w:themeColor="text1"/>
         </w:rPr>
       </w:pPr>
-      <w:hyperlink r:id="rId16" w:history="1">
+      <w:hyperlink r:id="rId15" w:history="1">
         <w:r>
           <w:rPr>
             <w:rStyle w:val="Hipervnculo"/>
@@ -11280,8 +11248,8 @@
       </w:pPr>
     </w:p>
     <w:sectPr>
-      <w:headerReference w:type="default" r:id="rId17"/>
-      <w:footerReference w:type="default" r:id="rId18"/>
+      <w:headerReference w:type="default" r:id="rId16"/>
+      <w:footerReference w:type="default" r:id="rId17"/>
       <w:pgSz w:w="12240" w:h="15840"/>
       <w:pgMar w:top="2231" w:right="1701" w:bottom="1506" w:left="1843" w:header="708" w:footer="692" w:gutter="0"/>
       <w:cols w:space="708"/>
@@ -11472,7 +11440,7 @@
           <wp:docPr id="3" name="Imagen 3">
             <a:extLst xmlns:a="http://schemas.openxmlformats.org/drawingml/2006/main">
               <a:ext uri="{C183D7F6-B498-43B3-948B-1728B52AA6E4}">
-                <adec:decorative xmlns="" xmlns:cx1="http://schemas.microsoft.com/office/drawing/2015/9/8/chartex" xmlns:cx2="http://schemas.microsoft.com/office/drawing/2015/10/21/chartex" xmlns:cx3="http://schemas.microsoft.com/office/drawing/2016/5/9/chartex" xmlns:cx4="http://schemas.microsoft.com/office/drawing/2016/5/10/chartex" xmlns:cx5="http://schemas.microsoft.com/office/drawing/2016/5/11/chartex" xmlns:cx6="http://schemas.microsoft.com/office/drawing/2016/5/12/chartex" xmlns:cx7="http://schemas.microsoft.com/office/drawing/2016/5/13/chartex" xmlns:cx8="http://schemas.microsoft.com/office/drawing/2016/5/14/chartex" xmlns:aink="http://schemas.microsoft.com/office/drawing/2016/ink" xmlns:am3d="http://schemas.microsoft.com/office/drawing/2017/model3d" xmlns:o="urn:schemas-microsoft-com:office:office" xmlns:oel="http://schemas.microsoft.com/office/2019/extlst" xmlns:v="urn:schemas-microsoft-com:vml" xmlns:w10="urn:schemas-microsoft-com:office:word" xmlns:w="http://schemas.openxmlformats.org/wordprocessingml/2006/main" xmlns:w16cex="http://schemas.microsoft.com/office/word/2018/wordml/cex" xmlns:w16cid="http://schemas.microsoft.com/office/word/2016/wordml/cid" xmlns:w16="http://schemas.microsoft.com/office/word/2018/wordml" xmlns:w16du="http://schemas.microsoft.com/office/word/2023/wordml/word16du" xmlns:w16sdtdh="http://schemas.microsoft.com/office/word/2020/wordml/sdtdatahash" xmlns:w16sdtfl="http://schemas.microsoft.com/office/word/2024/wordml/sdtformatlock" xmlns:adec="http://schemas.microsoft.com/office/drawing/2017/decorative" val="1"/>
+                <adec:decorative xmlns:adec="http://schemas.microsoft.com/office/drawing/2017/decorative" xmlns:w16sdtfl="http://schemas.microsoft.com/office/word/2024/wordml/sdtformatlock" xmlns:w16sdtdh="http://schemas.microsoft.com/office/word/2020/wordml/sdtdatahash" xmlns:w16du="http://schemas.microsoft.com/office/word/2023/wordml/word16du" xmlns:w16="http://schemas.microsoft.com/office/word/2018/wordml" xmlns:w16cid="http://schemas.microsoft.com/office/word/2016/wordml/cid" xmlns:w16cex="http://schemas.microsoft.com/office/word/2018/wordml/cex" xmlns:w="http://schemas.openxmlformats.org/wordprocessingml/2006/main" xmlns:w10="urn:schemas-microsoft-com:office:word" xmlns:v="urn:schemas-microsoft-com:vml" xmlns:oel="http://schemas.microsoft.com/office/2019/extlst" xmlns:o="urn:schemas-microsoft-com:office:office" xmlns:am3d="http://schemas.microsoft.com/office/drawing/2017/model3d" xmlns:aink="http://schemas.microsoft.com/office/drawing/2016/ink" xmlns:cx8="http://schemas.microsoft.com/office/drawing/2016/5/14/chartex" xmlns:cx7="http://schemas.microsoft.com/office/drawing/2016/5/13/chartex" xmlns:cx6="http://schemas.microsoft.com/office/drawing/2016/5/12/chartex" xmlns:cx5="http://schemas.microsoft.com/office/drawing/2016/5/11/chartex" xmlns:cx4="http://schemas.microsoft.com/office/drawing/2016/5/10/chartex" xmlns:cx3="http://schemas.microsoft.com/office/drawing/2016/5/9/chartex" xmlns:cx2="http://schemas.microsoft.com/office/drawing/2015/10/21/chartex" xmlns:cx1="http://schemas.microsoft.com/office/drawing/2015/9/8/chartex" xmlns="" val="1"/>
               </a:ext>
             </a:extLst>
           </wp:docPr>
@@ -11486,7 +11454,7 @@
                   <pic:cNvPr id="7" name="Imagen 7">
                     <a:extLst>
                       <a:ext uri="{C183D7F6-B498-43B3-948B-1728B52AA6E4}">
-                        <adec:decorative xmlns="" xmlns:cx1="http://schemas.microsoft.com/office/drawing/2015/9/8/chartex" xmlns:cx2="http://schemas.microsoft.com/office/drawing/2015/10/21/chartex" xmlns:cx3="http://schemas.microsoft.com/office/drawing/2016/5/9/chartex" xmlns:cx4="http://schemas.microsoft.com/office/drawing/2016/5/10/chartex" xmlns:cx5="http://schemas.microsoft.com/office/drawing/2016/5/11/chartex" xmlns:cx6="http://schemas.microsoft.com/office/drawing/2016/5/12/chartex" xmlns:cx7="http://schemas.microsoft.com/office/drawing/2016/5/13/chartex" xmlns:cx8="http://schemas.microsoft.com/office/drawing/2016/5/14/chartex" xmlns:aink="http://schemas.microsoft.com/office/drawing/2016/ink" xmlns:am3d="http://schemas.microsoft.com/office/drawing/2017/model3d" xmlns:o="urn:schemas-microsoft-com:office:office" xmlns:oel="http://schemas.microsoft.com/office/2019/extlst" xmlns:v="urn:schemas-microsoft-com:vml" xmlns:w10="urn:schemas-microsoft-com:office:word" xmlns:w="http://schemas.openxmlformats.org/wordprocessingml/2006/main" xmlns:w16cex="http://schemas.microsoft.com/office/word/2018/wordml/cex" xmlns:w16cid="http://schemas.microsoft.com/office/word/2016/wordml/cid" xmlns:w16="http://schemas.microsoft.com/office/word/2018/wordml" xmlns:w16du="http://schemas.microsoft.com/office/word/2023/wordml/word16du" xmlns:w16sdtdh="http://schemas.microsoft.com/office/word/2020/wordml/sdtdatahash" xmlns:w16sdtfl="http://schemas.microsoft.com/office/word/2024/wordml/sdtformatlock" xmlns:adec="http://schemas.microsoft.com/office/drawing/2017/decorative" val="1"/>
+                        <adec:decorative xmlns:adec="http://schemas.microsoft.com/office/drawing/2017/decorative" xmlns:w16sdtfl="http://schemas.microsoft.com/office/word/2024/wordml/sdtformatlock" xmlns:w16sdtdh="http://schemas.microsoft.com/office/word/2020/wordml/sdtdatahash" xmlns:w16du="http://schemas.microsoft.com/office/word/2023/wordml/word16du" xmlns:w16="http://schemas.microsoft.com/office/word/2018/wordml" xmlns:w16cid="http://schemas.microsoft.com/office/word/2016/wordml/cid" xmlns:w16cex="http://schemas.microsoft.com/office/word/2018/wordml/cex" xmlns:w="http://schemas.openxmlformats.org/wordprocessingml/2006/main" xmlns:w10="urn:schemas-microsoft-com:office:word" xmlns:v="urn:schemas-microsoft-com:vml" xmlns:oel="http://schemas.microsoft.com/office/2019/extlst" xmlns:o="urn:schemas-microsoft-com:office:office" xmlns:am3d="http://schemas.microsoft.com/office/drawing/2017/model3d" xmlns:aink="http://schemas.microsoft.com/office/drawing/2016/ink" xmlns:cx8="http://schemas.microsoft.com/office/drawing/2016/5/14/chartex" xmlns:cx7="http://schemas.microsoft.com/office/drawing/2016/5/13/chartex" xmlns:cx6="http://schemas.microsoft.com/office/drawing/2016/5/12/chartex" xmlns:cx5="http://schemas.microsoft.com/office/drawing/2016/5/11/chartex" xmlns:cx4="http://schemas.microsoft.com/office/drawing/2016/5/10/chartex" xmlns:cx3="http://schemas.microsoft.com/office/drawing/2016/5/9/chartex" xmlns:cx2="http://schemas.microsoft.com/office/drawing/2015/10/21/chartex" xmlns:cx1="http://schemas.microsoft.com/office/drawing/2015/9/8/chartex" xmlns="" val="1"/>
                       </a:ext>
                     </a:extLst>
                   </pic:cNvPr>
@@ -14712,7 +14680,7 @@
 </file>
 
 <file path=customXml/itemProps1.xml><?xml version="1.0" encoding="utf-8"?>
-<ds:datastoreItem xmlns:ds="http://schemas.openxmlformats.org/officeDocument/2006/customXml" ds:itemID="{F5FA0174-D031-43AE-8D8E-3A425BFA46B2}">
+<ds:datastoreItem xmlns:ds="http://schemas.openxmlformats.org/officeDocument/2006/customXml" ds:itemID="{46FAAD03-A88C-454D-92CD-D71495C9F4E9}">
   <ds:schemaRefs>
     <ds:schemaRef ds:uri="http://schemas.openxmlformats.org/officeDocument/2006/bibliography"/>
   </ds:schemaRefs>

</xml_diff>

<commit_message>
v3.0 se agrega seccion de consola video juegos
</commit_message>
<xml_diff>
--- a/CONVOCATORIA DEVNET.docx
+++ b/CONVOCATORIA DEVNET.docx
@@ -217,7 +217,6 @@
               </w:rPr>
             </w:pPr>
             <w:bookmarkStart w:id="0" w:name="_Hlk73267126"/>
-            <w:bookmarkStart w:id="1" w:name="_GoBack"/>
             <w:r>
               <w:rPr>
                 <w:rFonts w:asciiTheme="majorHAnsi" w:hAnsiTheme="majorHAnsi" w:cstheme="majorHAnsi"/>
@@ -691,9 +690,103 @@
           </w:p>
         </w:tc>
       </w:tr>
+      <w:tr>
+        <w:trPr>
+          <w:trHeight w:val="300"/>
+        </w:trPr>
+        <w:tc>
+          <w:tcPr>
+            <w:tcW w:w="0" w:type="auto"/>
+            <w:shd w:val="clear" w:color="auto" w:fill="C2D69B" w:themeFill="accent3" w:themeFillTint="99"/>
+            <w:vAlign w:val="center"/>
+          </w:tcPr>
+          <w:p>
+            <w:pPr>
+              <w:spacing w:after="0"/>
+              <w:jc w:val="center"/>
+              <w:rPr>
+                <w:rFonts w:asciiTheme="majorHAnsi" w:hAnsiTheme="majorHAnsi" w:cstheme="majorHAnsi"/>
+                <w:b/>
+                <w:color w:val="000000" w:themeColor="text1"/>
+                <w:highlight w:val="yellow"/>
+              </w:rPr>
+            </w:pPr>
+            <w:r>
+              <w:rPr>
+                <w:rFonts w:asciiTheme="majorHAnsi" w:hAnsiTheme="majorHAnsi" w:cstheme="majorHAnsi"/>
+                <w:b/>
+                <w:color w:val="000000" w:themeColor="text1"/>
+                <w:highlight w:val="yellow"/>
+              </w:rPr>
+              <w:t xml:space="preserve">Consolas de videojuegos </w:t>
+            </w:r>
+          </w:p>
+        </w:tc>
+        <w:tc>
+          <w:tcPr>
+            <w:tcW w:w="0" w:type="auto"/>
+            <w:shd w:val="clear" w:color="auto" w:fill="C2D69B" w:themeFill="accent3" w:themeFillTint="99"/>
+            <w:vAlign w:val="center"/>
+          </w:tcPr>
+          <w:p>
+            <w:pPr>
+              <w:spacing w:after="0" w:line="240" w:lineRule="auto"/>
+              <w:jc w:val="center"/>
+              <w:rPr>
+                <w:rFonts w:asciiTheme="majorHAnsi" w:hAnsiTheme="majorHAnsi" w:cstheme="majorHAnsi"/>
+                <w:b/>
+                <w:color w:val="000000" w:themeColor="text1"/>
+                <w:highlight w:val="yellow"/>
+                <w:lang w:bidi="es-ES"/>
+              </w:rPr>
+            </w:pPr>
+            <w:r>
+              <w:rPr>
+                <w:rFonts w:asciiTheme="majorHAnsi" w:hAnsiTheme="majorHAnsi" w:cstheme="majorHAnsi"/>
+                <w:b/>
+                <w:color w:val="000000" w:themeColor="text1"/>
+                <w:highlight w:val="yellow"/>
+                <w:lang w:bidi="es-ES"/>
+              </w:rPr>
+              <w:t>Todas</w:t>
+            </w:r>
+          </w:p>
+        </w:tc>
+        <w:tc>
+          <w:tcPr>
+            <w:tcW w:w="4627" w:type="dxa"/>
+            <w:shd w:val="clear" w:color="auto" w:fill="C2D69B" w:themeFill="accent3" w:themeFillTint="99"/>
+            <w:vAlign w:val="center"/>
+          </w:tcPr>
+          <w:p>
+            <w:pPr>
+              <w:spacing w:after="0" w:line="240" w:lineRule="auto"/>
+              <w:jc w:val="both"/>
+              <w:rPr>
+                <w:rFonts w:asciiTheme="majorHAnsi" w:hAnsiTheme="majorHAnsi" w:cstheme="majorHAnsi"/>
+                <w:b/>
+                <w:color w:val="000000" w:themeColor="text1"/>
+                <w:highlight w:val="yellow"/>
+                <w:lang w:bidi="es-ES"/>
+              </w:rPr>
+            </w:pPr>
+            <w:r>
+              <w:rPr>
+                <w:rFonts w:asciiTheme="majorHAnsi" w:hAnsiTheme="majorHAnsi" w:cstheme="majorHAnsi"/>
+                <w:b/>
+                <w:color w:val="000000" w:themeColor="text1"/>
+                <w:highlight w:val="yellow"/>
+                <w:lang w:bidi="es-ES"/>
+              </w:rPr>
+              <w:t>SENA APP</w:t>
+            </w:r>
+            <w:bookmarkStart w:id="1" w:name="_GoBack"/>
+            <w:bookmarkEnd w:id="1"/>
+          </w:p>
+        </w:tc>
+      </w:tr>
     </w:tbl>
     <w:bookmarkEnd w:id="0"/>
-    <w:bookmarkEnd w:id="1"/>
     <w:p>
       <w:pPr>
         <w:spacing w:after="0" w:line="259" w:lineRule="auto"/>
@@ -11321,7 +11414,7 @@
           <w:rPr>
             <w:noProof/>
           </w:rPr>
-          <w:t>10</w:t>
+          <w:t>2</w:t>
         </w:r>
         <w:r>
           <w:fldChar w:fldCharType="end"/>
@@ -11441,7 +11534,7 @@
           <wp:docPr id="3" name="Imagen 3">
             <a:extLst xmlns:a="http://schemas.openxmlformats.org/drawingml/2006/main">
               <a:ext uri="{C183D7F6-B498-43B3-948B-1728B52AA6E4}">
-                <adec:decorative xmlns="" xmlns:cx1="http://schemas.microsoft.com/office/drawing/2015/9/8/chartex" xmlns:cx2="http://schemas.microsoft.com/office/drawing/2015/10/21/chartex" xmlns:cx3="http://schemas.microsoft.com/office/drawing/2016/5/9/chartex" xmlns:cx4="http://schemas.microsoft.com/office/drawing/2016/5/10/chartex" xmlns:cx5="http://schemas.microsoft.com/office/drawing/2016/5/11/chartex" xmlns:cx6="http://schemas.microsoft.com/office/drawing/2016/5/12/chartex" xmlns:cx7="http://schemas.microsoft.com/office/drawing/2016/5/13/chartex" xmlns:cx8="http://schemas.microsoft.com/office/drawing/2016/5/14/chartex" xmlns:aink="http://schemas.microsoft.com/office/drawing/2016/ink" xmlns:am3d="http://schemas.microsoft.com/office/drawing/2017/model3d" xmlns:o="urn:schemas-microsoft-com:office:office" xmlns:oel="http://schemas.microsoft.com/office/2019/extlst" xmlns:v="urn:schemas-microsoft-com:vml" xmlns:w10="urn:schemas-microsoft-com:office:word" xmlns:w="http://schemas.openxmlformats.org/wordprocessingml/2006/main" xmlns:w16cex="http://schemas.microsoft.com/office/word/2018/wordml/cex" xmlns:w16cid="http://schemas.microsoft.com/office/word/2016/wordml/cid" xmlns:w16="http://schemas.microsoft.com/office/word/2018/wordml" xmlns:w16du="http://schemas.microsoft.com/office/word/2023/wordml/word16du" xmlns:w16sdtdh="http://schemas.microsoft.com/office/word/2020/wordml/sdtdatahash" xmlns:w16sdtfl="http://schemas.microsoft.com/office/word/2024/wordml/sdtformatlock" xmlns:adec="http://schemas.microsoft.com/office/drawing/2017/decorative" val="1"/>
+                <adec:decorative xmlns:adec="http://schemas.microsoft.com/office/drawing/2017/decorative" xmlns:w16sdtfl="http://schemas.microsoft.com/office/word/2024/wordml/sdtformatlock" xmlns:w16sdtdh="http://schemas.microsoft.com/office/word/2020/wordml/sdtdatahash" xmlns:w16du="http://schemas.microsoft.com/office/word/2023/wordml/word16du" xmlns:w16="http://schemas.microsoft.com/office/word/2018/wordml" xmlns:w16cid="http://schemas.microsoft.com/office/word/2016/wordml/cid" xmlns:w16cex="http://schemas.microsoft.com/office/word/2018/wordml/cex" xmlns:w="http://schemas.openxmlformats.org/wordprocessingml/2006/main" xmlns:w10="urn:schemas-microsoft-com:office:word" xmlns:v="urn:schemas-microsoft-com:vml" xmlns:oel="http://schemas.microsoft.com/office/2019/extlst" xmlns:o="urn:schemas-microsoft-com:office:office" xmlns:am3d="http://schemas.microsoft.com/office/drawing/2017/model3d" xmlns:aink="http://schemas.microsoft.com/office/drawing/2016/ink" xmlns:cx8="http://schemas.microsoft.com/office/drawing/2016/5/14/chartex" xmlns:cx7="http://schemas.microsoft.com/office/drawing/2016/5/13/chartex" xmlns:cx6="http://schemas.microsoft.com/office/drawing/2016/5/12/chartex" xmlns:cx5="http://schemas.microsoft.com/office/drawing/2016/5/11/chartex" xmlns:cx4="http://schemas.microsoft.com/office/drawing/2016/5/10/chartex" xmlns:cx3="http://schemas.microsoft.com/office/drawing/2016/5/9/chartex" xmlns:cx2="http://schemas.microsoft.com/office/drawing/2015/10/21/chartex" xmlns:cx1="http://schemas.microsoft.com/office/drawing/2015/9/8/chartex" xmlns="" val="1"/>
               </a:ext>
             </a:extLst>
           </wp:docPr>
@@ -11455,7 +11548,7 @@
                   <pic:cNvPr id="7" name="Imagen 7">
                     <a:extLst>
                       <a:ext uri="{C183D7F6-B498-43B3-948B-1728B52AA6E4}">
-                        <adec:decorative xmlns="" xmlns:cx1="http://schemas.microsoft.com/office/drawing/2015/9/8/chartex" xmlns:cx2="http://schemas.microsoft.com/office/drawing/2015/10/21/chartex" xmlns:cx3="http://schemas.microsoft.com/office/drawing/2016/5/9/chartex" xmlns:cx4="http://schemas.microsoft.com/office/drawing/2016/5/10/chartex" xmlns:cx5="http://schemas.microsoft.com/office/drawing/2016/5/11/chartex" xmlns:cx6="http://schemas.microsoft.com/office/drawing/2016/5/12/chartex" xmlns:cx7="http://schemas.microsoft.com/office/drawing/2016/5/13/chartex" xmlns:cx8="http://schemas.microsoft.com/office/drawing/2016/5/14/chartex" xmlns:aink="http://schemas.microsoft.com/office/drawing/2016/ink" xmlns:am3d="http://schemas.microsoft.com/office/drawing/2017/model3d" xmlns:o="urn:schemas-microsoft-com:office:office" xmlns:oel="http://schemas.microsoft.com/office/2019/extlst" xmlns:v="urn:schemas-microsoft-com:vml" xmlns:w10="urn:schemas-microsoft-com:office:word" xmlns:w="http://schemas.openxmlformats.org/wordprocessingml/2006/main" xmlns:w16cex="http://schemas.microsoft.com/office/word/2018/wordml/cex" xmlns:w16cid="http://schemas.microsoft.com/office/word/2016/wordml/cid" xmlns:w16="http://schemas.microsoft.com/office/word/2018/wordml" xmlns:w16du="http://schemas.microsoft.com/office/word/2023/wordml/word16du" xmlns:w16sdtdh="http://schemas.microsoft.com/office/word/2020/wordml/sdtdatahash" xmlns:w16sdtfl="http://schemas.microsoft.com/office/word/2024/wordml/sdtformatlock" xmlns:adec="http://schemas.microsoft.com/office/drawing/2017/decorative" val="1"/>
+                        <adec:decorative xmlns:adec="http://schemas.microsoft.com/office/drawing/2017/decorative" xmlns:w16sdtfl="http://schemas.microsoft.com/office/word/2024/wordml/sdtformatlock" xmlns:w16sdtdh="http://schemas.microsoft.com/office/word/2020/wordml/sdtdatahash" xmlns:w16du="http://schemas.microsoft.com/office/word/2023/wordml/word16du" xmlns:w16="http://schemas.microsoft.com/office/word/2018/wordml" xmlns:w16cid="http://schemas.microsoft.com/office/word/2016/wordml/cid" xmlns:w16cex="http://schemas.microsoft.com/office/word/2018/wordml/cex" xmlns:w="http://schemas.openxmlformats.org/wordprocessingml/2006/main" xmlns:w10="urn:schemas-microsoft-com:office:word" xmlns:v="urn:schemas-microsoft-com:vml" xmlns:oel="http://schemas.microsoft.com/office/2019/extlst" xmlns:o="urn:schemas-microsoft-com:office:office" xmlns:am3d="http://schemas.microsoft.com/office/drawing/2017/model3d" xmlns:aink="http://schemas.microsoft.com/office/drawing/2016/ink" xmlns:cx8="http://schemas.microsoft.com/office/drawing/2016/5/14/chartex" xmlns:cx7="http://schemas.microsoft.com/office/drawing/2016/5/13/chartex" xmlns:cx6="http://schemas.microsoft.com/office/drawing/2016/5/12/chartex" xmlns:cx5="http://schemas.microsoft.com/office/drawing/2016/5/11/chartex" xmlns:cx4="http://schemas.microsoft.com/office/drawing/2016/5/10/chartex" xmlns:cx3="http://schemas.microsoft.com/office/drawing/2016/5/9/chartex" xmlns:cx2="http://schemas.microsoft.com/office/drawing/2015/10/21/chartex" xmlns:cx1="http://schemas.microsoft.com/office/drawing/2015/9/8/chartex" xmlns="" val="1"/>
                       </a:ext>
                     </a:extLst>
                   </pic:cNvPr>
@@ -14681,7 +14774,7 @@
 </file>
 
 <file path=customXml/itemProps1.xml><?xml version="1.0" encoding="utf-8"?>
-<ds:datastoreItem xmlns:ds="http://schemas.openxmlformats.org/officeDocument/2006/customXml" ds:itemID="{17D8441D-F1CD-403B-9892-3F9C438CF18E}">
+<ds:datastoreItem xmlns:ds="http://schemas.openxmlformats.org/officeDocument/2006/customXml" ds:itemID="{EEE5E47E-1C32-4304-84F0-F85E8C81DE0F}">
   <ds:schemaRefs>
     <ds:schemaRef ds:uri="http://schemas.openxmlformats.org/officeDocument/2006/bibliography"/>
   </ds:schemaRefs>

</xml_diff>